<commit_message>
artigos separados por quadrantes
</commit_message>
<xml_diff>
--- a/Bibliografia /RevistasCientificas_Q1/Revistas cientificas presentes no primeiro quadrante.docx
+++ b/Bibliografia /RevistasCientificas_Q1/Revistas cientificas presentes no primeiro quadrante.docx
@@ -95,6 +95,148 @@
       <w:r>
         <w:t xml:space="preserve"> </w:t>
       </w:r>
+    </w:p>
+    <w:p>
+      <w:pPr>
+        <w:ind w:firstLine="720"/>
+      </w:pPr>
+      <w:r>
+        <w:t>6. JAMA- Journal of American Medical Association</w:t>
+      </w:r>
+    </w:p>
+    <w:p>
+      <w:pPr>
+        <w:ind w:firstLine="720"/>
+      </w:pPr>
+      <w:r>
+        <w:t xml:space="preserve">7. </w:t>
+      </w:r>
+      <w:r>
+        <w:t>American Journal of Emergency Medicine</w:t>
+      </w:r>
+      <w:r>
+        <w:t xml:space="preserve"> </w:t>
+      </w:r>
+    </w:p>
+    <w:p>
+      <w:pPr>
+        <w:ind w:firstLine="720"/>
+      </w:pPr>
+      <w:r>
+        <w:t>8. JAMA network open</w:t>
+      </w:r>
+      <w:r>
+        <w:t xml:space="preserve"> </w:t>
+      </w:r>
+    </w:p>
+    <w:p>
+      <w:pPr>
+        <w:ind w:firstLine="720"/>
+      </w:pPr>
+      <w:r>
+        <w:t xml:space="preserve">9. </w:t>
+      </w:r>
+      <w:r>
+        <w:t>The BMJ (British Medical Journal)</w:t>
+      </w:r>
+    </w:p>
+    <w:p>
+      <w:pPr>
+        <w:ind w:firstLine="720"/>
+      </w:pPr>
+      <w:r>
+        <w:t xml:space="preserve">10. </w:t>
+      </w:r>
+      <w:r>
+        <w:t>American Journal of Geriatric Psychiatry</w:t>
+      </w:r>
+    </w:p>
+    <w:p>
+      <w:pPr>
+        <w:ind w:firstLine="720"/>
+      </w:pPr>
+      <w:r>
+        <w:t xml:space="preserve">11. </w:t>
+      </w:r>
+      <w:r>
+        <w:t>BMC Emergency Medicine</w:t>
+      </w:r>
+    </w:p>
+    <w:p>
+      <w:pPr>
+        <w:ind w:firstLine="720"/>
+      </w:pPr>
+      <w:r>
+        <w:t xml:space="preserve">12. </w:t>
+      </w:r>
+      <w:r>
+        <w:t>I</w:t>
+      </w:r>
+      <w:r>
+        <w:t xml:space="preserve">nternational </w:t>
+      </w:r>
+      <w:r>
+        <w:t>J</w:t>
+      </w:r>
+      <w:r>
+        <w:t xml:space="preserve">ournal of </w:t>
+      </w:r>
+      <w:r>
+        <w:t>M</w:t>
+      </w:r>
+      <w:r>
+        <w:t xml:space="preserve">edical </w:t>
+      </w:r>
+      <w:r>
+        <w:t>I</w:t>
+      </w:r>
+      <w:r>
+        <w:t>nformatics</w:t>
+      </w:r>
+    </w:p>
+    <w:p>
+      <w:pPr>
+        <w:ind w:firstLine="720"/>
+      </w:pPr>
+      <w:r>
+        <w:t xml:space="preserve">13. </w:t>
+      </w:r>
+      <w:r>
+        <w:t>Intensive Care Medicine</w:t>
+      </w:r>
+      <w:r>
+        <w:t xml:space="preserve"> </w:t>
+      </w:r>
+    </w:p>
+    <w:p>
+      <w:pPr>
+        <w:ind w:firstLine="720"/>
+      </w:pPr>
+    </w:p>
+    <w:p>
+      <w:pPr>
+        <w:ind w:firstLine="720"/>
+      </w:pPr>
+    </w:p>
+    <w:p>
+      <w:pPr>
+        <w:ind w:firstLine="720"/>
+      </w:pPr>
+    </w:p>
+    <w:p>
+      <w:pPr>
+        <w:ind w:firstLine="720"/>
+      </w:pPr>
+    </w:p>
+    <w:p>
+      <w:pPr>
+        <w:ind w:firstLine="720"/>
+      </w:pPr>
+    </w:p>
+    <w:p>
+      <w:pPr>
+        <w:ind w:firstLine="720"/>
+      </w:pPr>
     </w:p>
     <w:p>
       <w:pPr>

</xml_diff>

<commit_message>
Journal of Clinical Oncology
</commit_message>
<xml_diff>
--- a/Bibliografia /RevistasCientificas_Q1/Revistas cientificas presentes no primeiro quadrante.docx
+++ b/Bibliografia /RevistasCientificas_Q1/Revistas cientificas presentes no primeiro quadrante.docx
@@ -367,6 +367,27 @@
       <w:r>
         <w:t>Academic Emergency Medicine</w:t>
       </w:r>
+    </w:p>
+    <w:p>
+      <w:pPr>
+        <w:ind w:firstLine="720"/>
+      </w:pPr>
+      <w:r>
+        <w:t xml:space="preserve">28. </w:t>
+      </w:r>
+      <w:r>
+        <w:t>Journal of Clinical Oncology</w:t>
+      </w:r>
+    </w:p>
+    <w:p>
+      <w:pPr>
+        <w:ind w:firstLine="720"/>
+      </w:pPr>
+    </w:p>
+    <w:p>
+      <w:pPr>
+        <w:ind w:firstLine="720"/>
+      </w:pPr>
     </w:p>
     <w:p>
       <w:pPr>

</xml_diff>

<commit_message>
Aging and Mental Health
</commit_message>
<xml_diff>
--- a/Bibliografia /RevistasCientificas_Q1/Revistas cientificas presentes no primeiro quadrante.docx
+++ b/Bibliografia /RevistasCientificas_Q1/Revistas cientificas presentes no primeiro quadrante.docx
@@ -378,6 +378,22 @@
       <w:r>
         <w:t>Journal of Clinical Oncology</w:t>
       </w:r>
+    </w:p>
+    <w:p>
+      <w:pPr>
+        <w:ind w:firstLine="720"/>
+      </w:pPr>
+      <w:r>
+        <w:t xml:space="preserve">29. </w:t>
+      </w:r>
+      <w:r>
+        <w:t>Aging and Mental Health</w:t>
+      </w:r>
+    </w:p>
+    <w:p>
+      <w:pPr>
+        <w:ind w:firstLine="720"/>
+      </w:pPr>
     </w:p>
     <w:p>
       <w:pPr>

</xml_diff>

<commit_message>
International Journal of Geriatric Psychiatry
</commit_message>
<xml_diff>
--- a/Bibliografia /RevistasCientificas_Q1/Revistas cientificas presentes no primeiro quadrante.docx
+++ b/Bibliografia /RevistasCientificas_Q1/Revistas cientificas presentes no primeiro quadrante.docx
@@ -388,6 +388,17 @@
       </w:r>
       <w:r>
         <w:t>Aging and Mental Health</w:t>
+      </w:r>
+    </w:p>
+    <w:p>
+      <w:pPr>
+        <w:ind w:firstLine="720"/>
+      </w:pPr>
+      <w:r>
+        <w:t xml:space="preserve">30. </w:t>
+      </w:r>
+      <w:r>
+        <w:t>International Journal of Geriatric Psychiatry</w:t>
       </w:r>
     </w:p>
     <w:p>

</xml_diff>

<commit_message>
Nursing in critical care
</commit_message>
<xml_diff>
--- a/Bibliografia /RevistasCientificas_Q1/Revistas cientificas presentes no primeiro quadrante.docx
+++ b/Bibliografia /RevistasCientificas_Q1/Revistas cientificas presentes no primeiro quadrante.docx
@@ -400,6 +400,22 @@
       <w:r>
         <w:t>International Journal of Geriatric Psychiatry</w:t>
       </w:r>
+    </w:p>
+    <w:p>
+      <w:pPr>
+        <w:ind w:firstLine="720"/>
+      </w:pPr>
+      <w:r>
+        <w:t xml:space="preserve">31. </w:t>
+      </w:r>
+      <w:r>
+        <w:t>Nursing in critical care</w:t>
+      </w:r>
+    </w:p>
+    <w:p>
+      <w:pPr>
+        <w:ind w:firstLine="720"/>
+      </w:pPr>
     </w:p>
     <w:p>
       <w:pPr>

</xml_diff>

<commit_message>
Annals of Internal Medicine
</commit_message>
<xml_diff>
--- a/Bibliografia /RevistasCientificas_Q1/Revistas cientificas presentes no primeiro quadrante.docx
+++ b/Bibliografia /RevistasCientificas_Q1/Revistas cientificas presentes no primeiro quadrante.docx
@@ -421,6 +421,17 @@
       </w:r>
       <w:r>
         <w:t>The Gerontologist</w:t>
+      </w:r>
+    </w:p>
+    <w:p>
+      <w:pPr>
+        <w:ind w:firstLine="720"/>
+      </w:pPr>
+      <w:r>
+        <w:t xml:space="preserve">33. </w:t>
+      </w:r>
+      <w:r>
+        <w:t>Annals of Internal Medicine</w:t>
       </w:r>
     </w:p>
     <w:p>

</xml_diff>

<commit_message>
Dialogues in Clinical Neuroscience
</commit_message>
<xml_diff>
--- a/Bibliografia /RevistasCientificas_Q1/Revistas cientificas presentes no primeiro quadrante.docx
+++ b/Bibliografia /RevistasCientificas_Q1/Revistas cientificas presentes no primeiro quadrante.docx
@@ -346,15 +346,31 @@
         <w:t>Journal of Critical Care</w:t>
       </w:r>
       <w:r>
-        <w:t xml:space="preserve"> (elsivier)</w:t>
-      </w:r>
-    </w:p>
-    <w:p>
-      <w:pPr>
-        <w:ind w:firstLine="720"/>
-      </w:pPr>
-      <w:r>
-        <w:t>26. Neural networks (elsivier)</w:t>
+        <w:t xml:space="preserve"> (</w:t>
+      </w:r>
+      <w:proofErr w:type="spellStart"/>
+      <w:r>
+        <w:t>elsivier</w:t>
+      </w:r>
+      <w:proofErr w:type="spellEnd"/>
+      <w:r>
+        <w:t>)</w:t>
+      </w:r>
+    </w:p>
+    <w:p>
+      <w:pPr>
+        <w:ind w:firstLine="720"/>
+      </w:pPr>
+      <w:r>
+        <w:t>26. Neural networks (</w:t>
+      </w:r>
+      <w:proofErr w:type="spellStart"/>
+      <w:r>
+        <w:t>elsivier</w:t>
+      </w:r>
+      <w:proofErr w:type="spellEnd"/>
+      <w:r>
+        <w:t>)</w:t>
       </w:r>
     </w:p>
     <w:p>
@@ -443,6 +459,17 @@
       </w:r>
       <w:r>
         <w:t>Academic Emergency Medicine</w:t>
+      </w:r>
+    </w:p>
+    <w:p>
+      <w:pPr>
+        <w:ind w:firstLine="720"/>
+      </w:pPr>
+      <w:r>
+        <w:t xml:space="preserve">35. </w:t>
+      </w:r>
+      <w:r>
+        <w:t>Dialogues in Clinical Neuroscience</w:t>
       </w:r>
     </w:p>
     <w:p>

</xml_diff>

<commit_message>
EMA - Emergency Medicine Australasia
</commit_message>
<xml_diff>
--- a/Bibliografia /RevistasCientificas_Q1/Revistas cientificas presentes no primeiro quadrante.docx
+++ b/Bibliografia /RevistasCientificas_Q1/Revistas cientificas presentes no primeiro quadrante.docx
@@ -470,6 +470,17 @@
       </w:r>
       <w:r>
         <w:t>Dialogues in Clinical Neuroscience</w:t>
+      </w:r>
+    </w:p>
+    <w:p>
+      <w:pPr>
+        <w:ind w:firstLine="720"/>
+      </w:pPr>
+      <w:r>
+        <w:t xml:space="preserve">36. </w:t>
+      </w:r>
+      <w:r>
+        <w:t>EMA - Emergency Medicine Australasia</w:t>
       </w:r>
     </w:p>
     <w:p>

</xml_diff>